<commit_message>
updated final report docx
</commit_message>
<xml_diff>
--- a/FinalProject_Sloth/Sloth_FinalReport.docx
+++ b/FinalProject_Sloth/Sloth_FinalReport.docx
@@ -4066,6 +4066,11 @@
     <w:p>
       <w:pPr>
         <w:pStyle w:val="Heading2"/>
+        <w:rPr>
+          <w:rFonts w:asciiTheme="minorBidi" w:hAnsiTheme="minorBidi" w:cstheme="minorBidi"/>
+          <w:sz w:val="24"/>
+          <w:szCs w:val="24"/>
+        </w:rPr>
       </w:pPr>
     </w:p>
     <w:p>
@@ -4075,6 +4080,61 @@
           <w:rFonts w:asciiTheme="minorBidi" w:hAnsiTheme="minorBidi" w:cstheme="minorBidi"/>
           <w:sz w:val="24"/>
           <w:szCs w:val="24"/>
+          <w:rtl/>
+        </w:rPr>
+      </w:pPr>
+    </w:p>
+    <w:p>
+      <w:pPr>
+        <w:pStyle w:val="Heading2"/>
+        <w:rPr>
+          <w:rFonts w:asciiTheme="minorBidi" w:hAnsiTheme="minorBidi" w:cstheme="minorBidi"/>
+          <w:sz w:val="24"/>
+          <w:szCs w:val="24"/>
+          <w:rtl/>
+        </w:rPr>
+      </w:pPr>
+    </w:p>
+    <w:p>
+      <w:pPr>
+        <w:rPr>
+          <w:rtl/>
+        </w:rPr>
+      </w:pPr>
+    </w:p>
+    <w:p>
+      <w:pPr>
+        <w:rPr>
+          <w:rtl/>
+        </w:rPr>
+      </w:pPr>
+    </w:p>
+    <w:p>
+      <w:pPr>
+        <w:rPr>
+          <w:rtl/>
+        </w:rPr>
+      </w:pPr>
+    </w:p>
+    <w:p>
+      <w:pPr>
+        <w:pStyle w:val="Heading2"/>
+        <w:rPr>
+          <w:rFonts w:asciiTheme="minorBidi" w:hAnsiTheme="minorBidi" w:cstheme="minorBidi"/>
+          <w:sz w:val="24"/>
+          <w:szCs w:val="24"/>
+          <w:rtl/>
+        </w:rPr>
+      </w:pPr>
+    </w:p>
+    <w:p>
+      <w:pPr>
+        <w:pStyle w:val="Heading2"/>
+        <w:rPr>
+          <w:rFonts w:asciiTheme="minorBidi" w:hAnsiTheme="minorBidi" w:cstheme="minorBidi"/>
+          <w:sz w:val="24"/>
+          <w:szCs w:val="24"/>
+          <w:rtl/>
         </w:rPr>
       </w:pPr>
     </w:p>
@@ -4206,7 +4266,7 @@
     <w:p>
       <w:pPr>
         <w:numPr>
-          <w:ilvl w:val="0"/>
+          <w:ilvl w:val="1"/>
           <w:numId w:val="25"/>
         </w:numPr>
         <w:rPr>
@@ -4221,7 +4281,7 @@
           <w:sz w:val="24"/>
           <w:szCs w:val="24"/>
         </w:rPr>
-        <w:t>GeeksForGeeks</w:t>
+        <w:t>suggest interesting metrics for the given data</w:t>
       </w:r>
     </w:p>
     <w:p>
@@ -4234,7 +4294,48 @@
           <w:rFonts w:asciiTheme="minorBidi" w:hAnsiTheme="minorBidi"/>
           <w:sz w:val="24"/>
           <w:szCs w:val="24"/>
-          <w:rtl/>
+        </w:rPr>
+      </w:pPr>
+      <w:r>
+        <w:rPr>
+          <w:rFonts w:asciiTheme="minorBidi" w:hAnsiTheme="minorBidi"/>
+          <w:sz w:val="24"/>
+          <w:szCs w:val="24"/>
+        </w:rPr>
+        <w:t>GeeksForGeeks</w:t>
+      </w:r>
+    </w:p>
+    <w:p>
+      <w:pPr>
+        <w:numPr>
+          <w:ilvl w:val="0"/>
+          <w:numId w:val="25"/>
+        </w:numPr>
+        <w:rPr>
+          <w:rFonts w:asciiTheme="minorBidi" w:hAnsiTheme="minorBidi"/>
+          <w:sz w:val="24"/>
+          <w:szCs w:val="24"/>
+        </w:rPr>
+      </w:pPr>
+      <w:r>
+        <w:rPr>
+          <w:rFonts w:asciiTheme="minorBidi" w:hAnsiTheme="minorBidi"/>
+          <w:sz w:val="24"/>
+          <w:szCs w:val="24"/>
+        </w:rPr>
+        <w:t>https://matplotlib.org/stable/gallery/index.html</w:t>
+      </w:r>
+    </w:p>
+    <w:p>
+      <w:pPr>
+        <w:numPr>
+          <w:ilvl w:val="0"/>
+          <w:numId w:val="25"/>
+        </w:numPr>
+        <w:rPr>
+          <w:rFonts w:asciiTheme="minorBidi" w:hAnsiTheme="minorBidi"/>
+          <w:sz w:val="24"/>
+          <w:szCs w:val="24"/>
         </w:rPr>
       </w:pPr>
       <w:r>
@@ -4245,10 +4346,152 @@
         </w:rPr>
         <w:t>Claude</w:t>
       </w:r>
+      <w:r>
+        <w:rPr>
+          <w:rFonts w:asciiTheme="minorBidi" w:hAnsiTheme="minorBidi" w:hint="cs"/>
+          <w:sz w:val="24"/>
+          <w:szCs w:val="24"/>
+          <w:rtl/>
+        </w:rPr>
+        <w:t xml:space="preserve"> </w:t>
+      </w:r>
+    </w:p>
+    <w:p>
+      <w:pPr>
+        <w:numPr>
+          <w:ilvl w:val="1"/>
+          <w:numId w:val="25"/>
+        </w:numPr>
+        <w:rPr>
+          <w:rFonts w:asciiTheme="minorBidi" w:hAnsiTheme="minorBidi"/>
+          <w:sz w:val="24"/>
+          <w:szCs w:val="24"/>
+        </w:rPr>
+      </w:pPr>
+      <w:r>
+        <w:rPr>
+          <w:rFonts w:asciiTheme="minorBidi" w:hAnsiTheme="minorBidi"/>
+          <w:sz w:val="24"/>
+          <w:szCs w:val="24"/>
+        </w:rPr>
+        <w:t>Fix the bug from the graph</w:t>
+      </w:r>
+    </w:p>
+    <w:p>
+      <w:pPr>
+        <w:numPr>
+          <w:ilvl w:val="1"/>
+          <w:numId w:val="25"/>
+        </w:numPr>
+        <w:rPr>
+          <w:rFonts w:asciiTheme="minorBidi" w:hAnsiTheme="minorBidi"/>
+          <w:sz w:val="24"/>
+          <w:szCs w:val="24"/>
+        </w:rPr>
+      </w:pPr>
+      <w:r>
+        <w:rPr>
+          <w:rFonts w:asciiTheme="minorBidi" w:hAnsiTheme="minorBidi"/>
+          <w:sz w:val="24"/>
+          <w:szCs w:val="24"/>
+        </w:rPr>
+        <w:t>What</w:t>
+      </w:r>
+      <w:r>
+        <w:rPr>
+          <w:rFonts w:asciiTheme="minorBidi" w:hAnsiTheme="minorBidi"/>
+          <w:sz w:val="24"/>
+          <w:szCs w:val="24"/>
+        </w:rPr>
+        <w:t xml:space="preserve"> i</w:t>
+      </w:r>
+      <w:r>
+        <w:rPr>
+          <w:rFonts w:asciiTheme="minorBidi" w:hAnsiTheme="minorBidi"/>
+          <w:sz w:val="24"/>
+          <w:szCs w:val="24"/>
+        </w:rPr>
+        <w:t>s the problem with the following cell</w:t>
+      </w:r>
+    </w:p>
+    <w:p>
+      <w:pPr>
+        <w:numPr>
+          <w:ilvl w:val="1"/>
+          <w:numId w:val="25"/>
+        </w:numPr>
+        <w:rPr>
+          <w:rFonts w:asciiTheme="minorBidi" w:hAnsiTheme="minorBidi"/>
+          <w:sz w:val="24"/>
+          <w:szCs w:val="24"/>
+        </w:rPr>
+      </w:pPr>
+      <w:r>
+        <w:rPr>
+          <w:rFonts w:asciiTheme="minorBidi" w:hAnsiTheme="minorBidi"/>
+          <w:sz w:val="24"/>
+          <w:szCs w:val="24"/>
+        </w:rPr>
+        <w:t>What</w:t>
+      </w:r>
+      <w:r>
+        <w:rPr>
+          <w:rFonts w:asciiTheme="minorBidi" w:hAnsiTheme="minorBidi"/>
+          <w:sz w:val="24"/>
+          <w:szCs w:val="24"/>
+        </w:rPr>
+        <w:t xml:space="preserve"> i</w:t>
+      </w:r>
+      <w:r>
+        <w:rPr>
+          <w:rFonts w:asciiTheme="minorBidi" w:hAnsiTheme="minorBidi"/>
+          <w:sz w:val="24"/>
+          <w:szCs w:val="24"/>
+        </w:rPr>
+        <w:t xml:space="preserve">s the best </w:t>
+      </w:r>
+      <w:r>
+        <w:rPr>
+          <w:rFonts w:asciiTheme="minorBidi" w:hAnsiTheme="minorBidi"/>
+          <w:sz w:val="24"/>
+          <w:szCs w:val="24"/>
+        </w:rPr>
+        <w:t>im</w:t>
+      </w:r>
+      <w:r>
+        <w:rPr>
+          <w:rFonts w:asciiTheme="minorBidi" w:hAnsiTheme="minorBidi"/>
+          <w:sz w:val="24"/>
+          <w:szCs w:val="24"/>
+        </w:rPr>
+        <w:t>plementation to upload json</w:t>
+      </w:r>
+      <w:r>
+        <w:rPr>
+          <w:rFonts w:asciiTheme="minorBidi" w:hAnsiTheme="minorBidi"/>
+          <w:sz w:val="24"/>
+          <w:szCs w:val="24"/>
+        </w:rPr>
+        <w:t xml:space="preserve"> to colab</w:t>
+      </w:r>
+    </w:p>
+    <w:p>
+      <w:pPr>
+        <w:rPr>
+          <w:rFonts w:asciiTheme="minorBidi" w:hAnsiTheme="minorBidi"/>
+          <w:sz w:val="24"/>
+          <w:szCs w:val="24"/>
+          <w:rtl/>
+        </w:rPr>
+      </w:pPr>
     </w:p>
     <w:sectPr>
-      <w:headerReference w:type="default" r:id="rId16"/>
-      <w:footerReference w:type="default" r:id="rId17"/>
+      <w:headerReference w:type="even" r:id="rId16"/>
+      <w:headerReference w:type="default" r:id="rId17"/>
+      <w:footerReference w:type="even" r:id="rId18"/>
+      <w:footerReference w:type="default" r:id="rId19"/>
+      <w:headerReference w:type="first" r:id="rId20"/>
+      <w:footerReference w:type="first" r:id="rId21"/>
       <w:pgSz w:w="11906" w:h="16838"/>
       <w:pgMar w:top="1440" w:right="1800" w:bottom="1440" w:left="1800" w:header="708" w:footer="144" w:gutter="0"/>
       <w:pgBorders w:offsetFrom="page">
@@ -4303,6 +4546,16 @@
   <w:p>
     <w:pPr>
       <w:pStyle w:val="Footer"/>
+    </w:pPr>
+  </w:p>
+</w:ftr>
+</file>
+
+<file path=word/footer2.xml><?xml version="1.0" encoding="utf-8"?>
+<w:ftr xmlns:wpc="http://schemas.microsoft.com/office/word/2010/wordprocessingCanvas" xmlns:cx="http://schemas.microsoft.com/office/drawing/2014/chartex" xmlns:cx1="http://schemas.microsoft.com/office/drawing/2015/9/8/chartex" xmlns:cx2="http://schemas.microsoft.com/office/drawing/2015/10/21/chartex" xmlns:cx3="http://schemas.microsoft.com/office/drawing/2016/5/9/chartex" xmlns:cx4="http://schemas.microsoft.com/office/drawing/2016/5/10/chartex" xmlns:cx5="http://schemas.microsoft.com/office/drawing/2016/5/11/chartex" xmlns:cx6="http://schemas.microsoft.com/office/drawing/2016/5/12/chartex" xmlns:cx7="http://schemas.microsoft.com/office/drawing/2016/5/13/chartex" xmlns:cx8="http://schemas.microsoft.com/office/drawing/2016/5/14/chartex" xmlns:mc="http://schemas.openxmlformats.org/markup-compatibility/2006" xmlns:aink="http://schemas.microsoft.com/office/drawing/2016/ink" xmlns:am3d="http://schemas.microsoft.com/office/drawing/2017/model3d" xmlns:o="urn:schemas-microsoft-com:office:office" xmlns:oel="http://schemas.microsoft.com/office/2019/extlst" xmlns:r="http://schemas.openxmlformats.org/officeDocument/2006/relationships" xmlns:m="http://schemas.openxmlformats.org/officeDocument/2006/math" xmlns:v="urn:schemas-microsoft-com:vml" xmlns:wp14="http://schemas.microsoft.com/office/word/2010/wordprocessingDrawing" xmlns:wp="http://schemas.openxmlformats.org/drawingml/2006/wordprocessingDrawing" xmlns:w10="urn:schemas-microsoft-com:office:word" xmlns:w="http://schemas.openxmlformats.org/wordprocessingml/2006/main" xmlns:w14="http://schemas.microsoft.com/office/word/2010/wordml" xmlns:w15="http://schemas.microsoft.com/office/word/2012/wordml" xmlns:w16cex="http://schemas.microsoft.com/office/word/2018/wordml/cex" xmlns:w16cid="http://schemas.microsoft.com/office/word/2016/wordml/cid" xmlns:w16="http://schemas.microsoft.com/office/word/2018/wordml" xmlns:w16du="http://schemas.microsoft.com/office/word/2023/wordml/word16du" xmlns:w16sdtdh="http://schemas.microsoft.com/office/word/2020/wordml/sdtdatahash" xmlns:w16se="http://schemas.microsoft.com/office/word/2015/wordml/symex" xmlns:wpg="http://schemas.microsoft.com/office/word/2010/wordprocessingGroup" xmlns:wpi="http://schemas.microsoft.com/office/word/2010/wordprocessingInk" xmlns:wne="http://schemas.microsoft.com/office/word/2006/wordml" xmlns:wps="http://schemas.microsoft.com/office/word/2010/wordprocessingShape" mc:Ignorable="w14 w15 w16se w16cid w16 w16cex w16sdtdh w16du wp14">
+  <w:p>
+    <w:pPr>
+      <w:pStyle w:val="Footer"/>
       <w:jc w:val="center"/>
       <w:rPr>
         <w:rtl/>
@@ -4347,7 +4600,6 @@
         <w:docPartUnique/>
       </w:docPartObj>
     </w:sdtPr>
-    <w:sdtEndPr/>
     <w:sdtContent>
       <w:p>
         <w:pPr>
@@ -4390,6 +4642,16 @@
 </w:ftr>
 </file>
 
+<file path=word/footer3.xml><?xml version="1.0" encoding="utf-8"?>
+<w:ftr xmlns:wpc="http://schemas.microsoft.com/office/word/2010/wordprocessingCanvas" xmlns:cx="http://schemas.microsoft.com/office/drawing/2014/chartex" xmlns:cx1="http://schemas.microsoft.com/office/drawing/2015/9/8/chartex" xmlns:cx2="http://schemas.microsoft.com/office/drawing/2015/10/21/chartex" xmlns:cx3="http://schemas.microsoft.com/office/drawing/2016/5/9/chartex" xmlns:cx4="http://schemas.microsoft.com/office/drawing/2016/5/10/chartex" xmlns:cx5="http://schemas.microsoft.com/office/drawing/2016/5/11/chartex" xmlns:cx6="http://schemas.microsoft.com/office/drawing/2016/5/12/chartex" xmlns:cx7="http://schemas.microsoft.com/office/drawing/2016/5/13/chartex" xmlns:cx8="http://schemas.microsoft.com/office/drawing/2016/5/14/chartex" xmlns:mc="http://schemas.openxmlformats.org/markup-compatibility/2006" xmlns:aink="http://schemas.microsoft.com/office/drawing/2016/ink" xmlns:am3d="http://schemas.microsoft.com/office/drawing/2017/model3d" xmlns:o="urn:schemas-microsoft-com:office:office" xmlns:oel="http://schemas.microsoft.com/office/2019/extlst" xmlns:r="http://schemas.openxmlformats.org/officeDocument/2006/relationships" xmlns:m="http://schemas.openxmlformats.org/officeDocument/2006/math" xmlns:v="urn:schemas-microsoft-com:vml" xmlns:wp14="http://schemas.microsoft.com/office/word/2010/wordprocessingDrawing" xmlns:wp="http://schemas.openxmlformats.org/drawingml/2006/wordprocessingDrawing" xmlns:w10="urn:schemas-microsoft-com:office:word" xmlns:w="http://schemas.openxmlformats.org/wordprocessingml/2006/main" xmlns:w14="http://schemas.microsoft.com/office/word/2010/wordml" xmlns:w15="http://schemas.microsoft.com/office/word/2012/wordml" xmlns:w16cex="http://schemas.microsoft.com/office/word/2018/wordml/cex" xmlns:w16cid="http://schemas.microsoft.com/office/word/2016/wordml/cid" xmlns:w16="http://schemas.microsoft.com/office/word/2018/wordml" xmlns:w16du="http://schemas.microsoft.com/office/word/2023/wordml/word16du" xmlns:w16sdtdh="http://schemas.microsoft.com/office/word/2020/wordml/sdtdatahash" xmlns:w16se="http://schemas.microsoft.com/office/word/2015/wordml/symex" xmlns:wpg="http://schemas.microsoft.com/office/word/2010/wordprocessingGroup" xmlns:wpi="http://schemas.microsoft.com/office/word/2010/wordprocessingInk" xmlns:wne="http://schemas.microsoft.com/office/word/2006/wordml" xmlns:wps="http://schemas.microsoft.com/office/word/2010/wordprocessingShape" mc:Ignorable="w14 w15 w16se w16cid w16 w16cex w16sdtdh w16du wp14">
+  <w:p>
+    <w:pPr>
+      <w:pStyle w:val="Footer"/>
+    </w:pPr>
+  </w:p>
+</w:ftr>
+</file>
+
 <file path=word/footnotes.xml><?xml version="1.0" encoding="utf-8"?>
 <w:footnotes xmlns:wpc="http://schemas.microsoft.com/office/word/2010/wordprocessingCanvas" xmlns:cx="http://schemas.microsoft.com/office/drawing/2014/chartex" xmlns:cx1="http://schemas.microsoft.com/office/drawing/2015/9/8/chartex" xmlns:cx2="http://schemas.microsoft.com/office/drawing/2015/10/21/chartex" xmlns:cx3="http://schemas.microsoft.com/office/drawing/2016/5/9/chartex" xmlns:cx4="http://schemas.microsoft.com/office/drawing/2016/5/10/chartex" xmlns:cx5="http://schemas.microsoft.com/office/drawing/2016/5/11/chartex" xmlns:cx6="http://schemas.microsoft.com/office/drawing/2016/5/12/chartex" xmlns:cx7="http://schemas.microsoft.com/office/drawing/2016/5/13/chartex" xmlns:cx8="http://schemas.microsoft.com/office/drawing/2016/5/14/chartex" xmlns:mc="http://schemas.openxmlformats.org/markup-compatibility/2006" xmlns:aink="http://schemas.microsoft.com/office/drawing/2016/ink" xmlns:am3d="http://schemas.microsoft.com/office/drawing/2017/model3d" xmlns:o="urn:schemas-microsoft-com:office:office" xmlns:oel="http://schemas.microsoft.com/office/2019/extlst" xmlns:r="http://schemas.openxmlformats.org/officeDocument/2006/relationships" xmlns:m="http://schemas.openxmlformats.org/officeDocument/2006/math" xmlns:v="urn:schemas-microsoft-com:vml" xmlns:wp14="http://schemas.microsoft.com/office/word/2010/wordprocessingDrawing" xmlns:wp="http://schemas.openxmlformats.org/drawingml/2006/wordprocessingDrawing" xmlns:w10="urn:schemas-microsoft-com:office:word" xmlns:w="http://schemas.openxmlformats.org/wordprocessingml/2006/main" xmlns:w14="http://schemas.microsoft.com/office/word/2010/wordml" xmlns:w15="http://schemas.microsoft.com/office/word/2012/wordml" xmlns:w16cex="http://schemas.microsoft.com/office/word/2018/wordml/cex" xmlns:w16cid="http://schemas.microsoft.com/office/word/2016/wordml/cid" xmlns:w16="http://schemas.microsoft.com/office/word/2018/wordml" xmlns:w16du="http://schemas.microsoft.com/office/word/2023/wordml/word16du" xmlns:w16sdtdh="http://schemas.microsoft.com/office/word/2020/wordml/sdtdatahash" xmlns:w16se="http://schemas.microsoft.com/office/word/2015/wordml/symex" xmlns:wpg="http://schemas.microsoft.com/office/word/2010/wordprocessingGroup" xmlns:wpi="http://schemas.microsoft.com/office/word/2010/wordprocessingInk" xmlns:wne="http://schemas.microsoft.com/office/word/2006/wordml" xmlns:wps="http://schemas.microsoft.com/office/word/2010/wordprocessingShape" mc:Ignorable="w14 w15 w16se w16cid w16 w16cex w16sdtdh w16du wp14">
   <w:footnote w:type="separator" w:id="-1">
@@ -4423,6 +4685,16 @@
 </file>
 
 <file path=word/header1.xml><?xml version="1.0" encoding="utf-8"?>
+<w:hdr xmlns:wpc="http://schemas.microsoft.com/office/word/2010/wordprocessingCanvas" xmlns:cx="http://schemas.microsoft.com/office/drawing/2014/chartex" xmlns:cx1="http://schemas.microsoft.com/office/drawing/2015/9/8/chartex" xmlns:cx2="http://schemas.microsoft.com/office/drawing/2015/10/21/chartex" xmlns:cx3="http://schemas.microsoft.com/office/drawing/2016/5/9/chartex" xmlns:cx4="http://schemas.microsoft.com/office/drawing/2016/5/10/chartex" xmlns:cx5="http://schemas.microsoft.com/office/drawing/2016/5/11/chartex" xmlns:cx6="http://schemas.microsoft.com/office/drawing/2016/5/12/chartex" xmlns:cx7="http://schemas.microsoft.com/office/drawing/2016/5/13/chartex" xmlns:cx8="http://schemas.microsoft.com/office/drawing/2016/5/14/chartex" xmlns:mc="http://schemas.openxmlformats.org/markup-compatibility/2006" xmlns:aink="http://schemas.microsoft.com/office/drawing/2016/ink" xmlns:am3d="http://schemas.microsoft.com/office/drawing/2017/model3d" xmlns:o="urn:schemas-microsoft-com:office:office" xmlns:oel="http://schemas.microsoft.com/office/2019/extlst" xmlns:r="http://schemas.openxmlformats.org/officeDocument/2006/relationships" xmlns:m="http://schemas.openxmlformats.org/officeDocument/2006/math" xmlns:v="urn:schemas-microsoft-com:vml" xmlns:wp14="http://schemas.microsoft.com/office/word/2010/wordprocessingDrawing" xmlns:wp="http://schemas.openxmlformats.org/drawingml/2006/wordprocessingDrawing" xmlns:w10="urn:schemas-microsoft-com:office:word" xmlns:w="http://schemas.openxmlformats.org/wordprocessingml/2006/main" xmlns:w14="http://schemas.microsoft.com/office/word/2010/wordml" xmlns:w15="http://schemas.microsoft.com/office/word/2012/wordml" xmlns:w16cex="http://schemas.microsoft.com/office/word/2018/wordml/cex" xmlns:w16cid="http://schemas.microsoft.com/office/word/2016/wordml/cid" xmlns:w16="http://schemas.microsoft.com/office/word/2018/wordml" xmlns:w16du="http://schemas.microsoft.com/office/word/2023/wordml/word16du" xmlns:w16sdtdh="http://schemas.microsoft.com/office/word/2020/wordml/sdtdatahash" xmlns:w16se="http://schemas.microsoft.com/office/word/2015/wordml/symex" xmlns:wpg="http://schemas.microsoft.com/office/word/2010/wordprocessingGroup" xmlns:wpi="http://schemas.microsoft.com/office/word/2010/wordprocessingInk" xmlns:wne="http://schemas.microsoft.com/office/word/2006/wordml" xmlns:wps="http://schemas.microsoft.com/office/word/2010/wordprocessingShape" mc:Ignorable="w14 w15 w16se w16cid w16 w16cex w16sdtdh w16du wp14">
+  <w:p>
+    <w:pPr>
+      <w:pStyle w:val="Header"/>
+    </w:pPr>
+  </w:p>
+</w:hdr>
+</file>
+
+<file path=word/header2.xml><?xml version="1.0" encoding="utf-8"?>
 <w:hdr xmlns:wpc="http://schemas.microsoft.com/office/word/2010/wordprocessingCanvas" xmlns:cx="http://schemas.microsoft.com/office/drawing/2014/chartex" xmlns:cx1="http://schemas.microsoft.com/office/drawing/2015/9/8/chartex" xmlns:cx2="http://schemas.microsoft.com/office/drawing/2015/10/21/chartex" xmlns:cx3="http://schemas.microsoft.com/office/drawing/2016/5/9/chartex" xmlns:cx4="http://schemas.microsoft.com/office/drawing/2016/5/10/chartex" xmlns:cx5="http://schemas.microsoft.com/office/drawing/2016/5/11/chartex" xmlns:cx6="http://schemas.microsoft.com/office/drawing/2016/5/12/chartex" xmlns:cx7="http://schemas.microsoft.com/office/drawing/2016/5/13/chartex" xmlns:cx8="http://schemas.microsoft.com/office/drawing/2016/5/14/chartex" xmlns:mc="http://schemas.openxmlformats.org/markup-compatibility/2006" xmlns:aink="http://schemas.microsoft.com/office/drawing/2016/ink" xmlns:am3d="http://schemas.microsoft.com/office/drawing/2017/model3d" xmlns:o="urn:schemas-microsoft-com:office:office" xmlns:oel="http://schemas.microsoft.com/office/2019/extlst" xmlns:r="http://schemas.openxmlformats.org/officeDocument/2006/relationships" xmlns:m="http://schemas.openxmlformats.org/officeDocument/2006/math" xmlns:v="urn:schemas-microsoft-com:vml" xmlns:wp14="http://schemas.microsoft.com/office/word/2010/wordprocessingDrawing" xmlns:wp="http://schemas.openxmlformats.org/drawingml/2006/wordprocessingDrawing" xmlns:w10="urn:schemas-microsoft-com:office:word" xmlns:w="http://schemas.openxmlformats.org/wordprocessingml/2006/main" xmlns:w14="http://schemas.microsoft.com/office/word/2010/wordml" xmlns:w15="http://schemas.microsoft.com/office/word/2012/wordml" xmlns:w16cex="http://schemas.microsoft.com/office/word/2018/wordml/cex" xmlns:w16cid="http://schemas.microsoft.com/office/word/2016/wordml/cid" xmlns:w16="http://schemas.microsoft.com/office/word/2018/wordml" xmlns:w16du="http://schemas.microsoft.com/office/word/2023/wordml/word16du" xmlns:w16sdtdh="http://schemas.microsoft.com/office/word/2020/wordml/sdtdatahash" xmlns:w16se="http://schemas.microsoft.com/office/word/2015/wordml/symex" xmlns:wpg="http://schemas.microsoft.com/office/word/2010/wordprocessingGroup" xmlns:wpi="http://schemas.microsoft.com/office/word/2010/wordprocessingInk" xmlns:wne="http://schemas.microsoft.com/office/word/2006/wordml" xmlns:wps="http://schemas.microsoft.com/office/word/2010/wordprocessingShape" mc:Ignorable="w14 w15 w16se w16cid w16 w16cex w16sdtdh w16du wp14">
   <w:p>
     <w:pPr>
@@ -4567,6 +4839,16 @@
     <w:r>
       <w:t>n</w:t>
     </w:r>
+  </w:p>
+</w:hdr>
+</file>
+
+<file path=word/header3.xml><?xml version="1.0" encoding="utf-8"?>
+<w:hdr xmlns:wpc="http://schemas.microsoft.com/office/word/2010/wordprocessingCanvas" xmlns:cx="http://schemas.microsoft.com/office/drawing/2014/chartex" xmlns:cx1="http://schemas.microsoft.com/office/drawing/2015/9/8/chartex" xmlns:cx2="http://schemas.microsoft.com/office/drawing/2015/10/21/chartex" xmlns:cx3="http://schemas.microsoft.com/office/drawing/2016/5/9/chartex" xmlns:cx4="http://schemas.microsoft.com/office/drawing/2016/5/10/chartex" xmlns:cx5="http://schemas.microsoft.com/office/drawing/2016/5/11/chartex" xmlns:cx6="http://schemas.microsoft.com/office/drawing/2016/5/12/chartex" xmlns:cx7="http://schemas.microsoft.com/office/drawing/2016/5/13/chartex" xmlns:cx8="http://schemas.microsoft.com/office/drawing/2016/5/14/chartex" xmlns:mc="http://schemas.openxmlformats.org/markup-compatibility/2006" xmlns:aink="http://schemas.microsoft.com/office/drawing/2016/ink" xmlns:am3d="http://schemas.microsoft.com/office/drawing/2017/model3d" xmlns:o="urn:schemas-microsoft-com:office:office" xmlns:oel="http://schemas.microsoft.com/office/2019/extlst" xmlns:r="http://schemas.openxmlformats.org/officeDocument/2006/relationships" xmlns:m="http://schemas.openxmlformats.org/officeDocument/2006/math" xmlns:v="urn:schemas-microsoft-com:vml" xmlns:wp14="http://schemas.microsoft.com/office/word/2010/wordprocessingDrawing" xmlns:wp="http://schemas.openxmlformats.org/drawingml/2006/wordprocessingDrawing" xmlns:w10="urn:schemas-microsoft-com:office:word" xmlns:w="http://schemas.openxmlformats.org/wordprocessingml/2006/main" xmlns:w14="http://schemas.microsoft.com/office/word/2010/wordml" xmlns:w15="http://schemas.microsoft.com/office/word/2012/wordml" xmlns:w16cex="http://schemas.microsoft.com/office/word/2018/wordml/cex" xmlns:w16cid="http://schemas.microsoft.com/office/word/2016/wordml/cid" xmlns:w16="http://schemas.microsoft.com/office/word/2018/wordml" xmlns:w16du="http://schemas.microsoft.com/office/word/2023/wordml/word16du" xmlns:w16sdtdh="http://schemas.microsoft.com/office/word/2020/wordml/sdtdatahash" xmlns:w16se="http://schemas.microsoft.com/office/word/2015/wordml/symex" xmlns:wpg="http://schemas.microsoft.com/office/word/2010/wordprocessingGroup" xmlns:wpi="http://schemas.microsoft.com/office/word/2010/wordprocessingInk" xmlns:wne="http://schemas.microsoft.com/office/word/2006/wordml" xmlns:wps="http://schemas.microsoft.com/office/word/2010/wordprocessingShape" mc:Ignorable="w14 w15 w16se w16cid w16 w16cex w16sdtdh w16du wp14">
+  <w:p>
+    <w:pPr>
+      <w:pStyle w:val="Header"/>
+    </w:pPr>
   </w:p>
 </w:hdr>
 </file>

</xml_diff>